<commit_message>
Added M3 design and extension documents
</commit_message>
<xml_diff>
--- a/M3-Design-Document.docx
+++ b/M3-Design-Document.docx
@@ -33,12 +33,15 @@
     <w:p>
       <w:pPr>
         <w:rPr>
-          <w:sz w:val="20"/>
-          <w:szCs w:val="20"/>
+          <w:b/>
         </w:rPr>
       </w:pPr>
-      <w:bookmarkStart w:id="0" w:name="_GoBack"/>
-      <w:bookmarkEnd w:id="0"/>
+      <w:r>
+        <w:rPr>
+          <w:b/>
+        </w:rPr>
+        <w:t>Agent:</w:t>
+      </w:r>
     </w:p>
     <w:p>
       <w:pPr>
@@ -47,6 +50,1923 @@
           <w:szCs w:val="20"/>
         </w:rPr>
       </w:pPr>
+      <w:r>
+        <w:rPr>
+          <w:sz w:val="20"/>
+          <w:szCs w:val="20"/>
+        </w:rPr>
+        <w:t xml:space="preserve">The two main patterns </w:t>
+      </w:r>
+      <w:r>
+        <w:rPr>
+          <w:sz w:val="20"/>
+          <w:szCs w:val="20"/>
+        </w:rPr>
+        <w:t xml:space="preserve">used in our design are “Double Dispatch” pattern and “Template </w:t>
+      </w:r>
+      <w:r>
+        <w:rPr>
+          <w:sz w:val="20"/>
+          <w:szCs w:val="20"/>
+        </w:rPr>
+        <w:t>Method</w:t>
+      </w:r>
+      <w:r>
+        <w:rPr>
+          <w:sz w:val="20"/>
+          <w:szCs w:val="20"/>
+        </w:rPr>
+        <w:t>” pattern.</w:t>
+      </w:r>
+      <w:r>
+        <w:rPr>
+          <w:sz w:val="20"/>
+          <w:szCs w:val="20"/>
+        </w:rPr>
+        <w:t xml:space="preserve"> </w:t>
+      </w:r>
+    </w:p>
+    <w:p>
+      <w:pPr>
+        <w:rPr>
+          <w:sz w:val="20"/>
+          <w:szCs w:val="20"/>
+        </w:rPr>
+      </w:pPr>
+      <w:r>
+        <w:rPr>
+          <w:sz w:val="20"/>
+          <w:szCs w:val="20"/>
+        </w:rPr>
+        <w:t xml:space="preserve">Since each warrior has to react differentially depending on the type of the attacker, the exact behavior is determined by both the type of the attacker and the type of the target. Thus the function called depends on the type of more than one object, which naturally </w:t>
+      </w:r>
+      <w:r>
+        <w:rPr>
+          <w:sz w:val="20"/>
+          <w:szCs w:val="20"/>
+        </w:rPr>
+        <w:t>leads to</w:t>
+      </w:r>
+      <w:r>
+        <w:rPr>
+          <w:sz w:val="20"/>
+          <w:szCs w:val="20"/>
+        </w:rPr>
+        <w:t xml:space="preserve"> the Double Dispatch pattern. As indicated by the UML class diagram, the Agent class now has three new </w:t>
+      </w:r>
+      <w:r>
+        <w:rPr>
+          <w:sz w:val="20"/>
+          <w:szCs w:val="20"/>
+        </w:rPr>
+        <w:t>function</w:t>
+      </w:r>
+      <w:r>
+        <w:rPr>
+          <w:sz w:val="20"/>
+          <w:szCs w:val="20"/>
+        </w:rPr>
+        <w:t xml:space="preserve">s, </w:t>
+      </w:r>
+      <w:r>
+        <w:rPr>
+          <w:b/>
+          <w:sz w:val="20"/>
+          <w:szCs w:val="20"/>
+        </w:rPr>
+        <w:t xml:space="preserve">virtual void </w:t>
+      </w:r>
+      <w:proofErr w:type="spellStart"/>
+      <w:r>
+        <w:rPr>
+          <w:b/>
+          <w:sz w:val="20"/>
+          <w:szCs w:val="20"/>
+        </w:rPr>
+        <w:t>take_</w:t>
+      </w:r>
+      <w:proofErr w:type="gramStart"/>
+      <w:r>
+        <w:rPr>
+          <w:b/>
+          <w:sz w:val="20"/>
+          <w:szCs w:val="20"/>
+        </w:rPr>
+        <w:t>hit</w:t>
+      </w:r>
+      <w:proofErr w:type="spellEnd"/>
+      <w:r>
+        <w:rPr>
+          <w:b/>
+          <w:sz w:val="20"/>
+          <w:szCs w:val="20"/>
+        </w:rPr>
+        <w:t>(</w:t>
+      </w:r>
+      <w:proofErr w:type="spellStart"/>
+      <w:proofErr w:type="gramEnd"/>
+      <w:r>
+        <w:rPr>
+          <w:b/>
+          <w:sz w:val="20"/>
+          <w:szCs w:val="20"/>
+        </w:rPr>
+        <w:t>int</w:t>
+      </w:r>
+      <w:proofErr w:type="spellEnd"/>
+      <w:r>
+        <w:rPr>
+          <w:b/>
+          <w:sz w:val="20"/>
+          <w:szCs w:val="20"/>
+        </w:rPr>
+        <w:t xml:space="preserve">, </w:t>
+      </w:r>
+      <w:proofErr w:type="spellStart"/>
+      <w:r>
+        <w:rPr>
+          <w:b/>
+          <w:sz w:val="20"/>
+          <w:szCs w:val="20"/>
+        </w:rPr>
+        <w:t>shared_ptr</w:t>
+      </w:r>
+      <w:proofErr w:type="spellEnd"/>
+      <w:r>
+        <w:rPr>
+          <w:b/>
+          <w:sz w:val="20"/>
+          <w:szCs w:val="20"/>
+        </w:rPr>
+        <w:t>&lt;Soldier&gt;)</w:t>
+      </w:r>
+      <w:r>
+        <w:rPr>
+          <w:sz w:val="20"/>
+          <w:szCs w:val="20"/>
+        </w:rPr>
+        <w:t xml:space="preserve">, </w:t>
+      </w:r>
+      <w:r>
+        <w:rPr>
+          <w:b/>
+          <w:sz w:val="20"/>
+          <w:szCs w:val="20"/>
+        </w:rPr>
+        <w:t xml:space="preserve">virtual void </w:t>
+      </w:r>
+      <w:proofErr w:type="spellStart"/>
+      <w:r>
+        <w:rPr>
+          <w:b/>
+          <w:sz w:val="20"/>
+          <w:szCs w:val="20"/>
+        </w:rPr>
+        <w:t>take_hit</w:t>
+      </w:r>
+      <w:proofErr w:type="spellEnd"/>
+      <w:r>
+        <w:rPr>
+          <w:b/>
+          <w:sz w:val="20"/>
+          <w:szCs w:val="20"/>
+        </w:rPr>
+        <w:t>(</w:t>
+      </w:r>
+      <w:proofErr w:type="spellStart"/>
+      <w:r>
+        <w:rPr>
+          <w:b/>
+          <w:sz w:val="20"/>
+          <w:szCs w:val="20"/>
+        </w:rPr>
+        <w:t>int</w:t>
+      </w:r>
+      <w:proofErr w:type="spellEnd"/>
+      <w:r>
+        <w:rPr>
+          <w:b/>
+          <w:sz w:val="20"/>
+          <w:szCs w:val="20"/>
+        </w:rPr>
+        <w:t xml:space="preserve"> strength, </w:t>
+      </w:r>
+      <w:proofErr w:type="spellStart"/>
+      <w:r>
+        <w:rPr>
+          <w:b/>
+          <w:sz w:val="20"/>
+          <w:szCs w:val="20"/>
+        </w:rPr>
+        <w:t>shared_ptr</w:t>
+      </w:r>
+      <w:proofErr w:type="spellEnd"/>
+      <w:r>
+        <w:rPr>
+          <w:b/>
+          <w:sz w:val="20"/>
+          <w:szCs w:val="20"/>
+        </w:rPr>
+        <w:t>&lt;Archer&gt;)</w:t>
+      </w:r>
+      <w:r>
+        <w:rPr>
+          <w:sz w:val="20"/>
+          <w:szCs w:val="20"/>
+        </w:rPr>
+        <w:t xml:space="preserve">, </w:t>
+      </w:r>
+      <w:r>
+        <w:rPr>
+          <w:sz w:val="20"/>
+          <w:szCs w:val="20"/>
+        </w:rPr>
+        <w:t xml:space="preserve">and </w:t>
+      </w:r>
+      <w:r>
+        <w:rPr>
+          <w:b/>
+          <w:sz w:val="20"/>
+          <w:szCs w:val="20"/>
+        </w:rPr>
+        <w:t xml:space="preserve">virtual void </w:t>
+      </w:r>
+      <w:proofErr w:type="spellStart"/>
+      <w:r>
+        <w:rPr>
+          <w:b/>
+          <w:sz w:val="20"/>
+          <w:szCs w:val="20"/>
+        </w:rPr>
+        <w:t>take_hit</w:t>
+      </w:r>
+      <w:proofErr w:type="spellEnd"/>
+      <w:r>
+        <w:rPr>
+          <w:b/>
+          <w:sz w:val="20"/>
+          <w:szCs w:val="20"/>
+        </w:rPr>
+        <w:t>(</w:t>
+      </w:r>
+      <w:proofErr w:type="spellStart"/>
+      <w:r>
+        <w:rPr>
+          <w:b/>
+          <w:sz w:val="20"/>
+          <w:szCs w:val="20"/>
+        </w:rPr>
+        <w:t>int</w:t>
+      </w:r>
+      <w:proofErr w:type="spellEnd"/>
+      <w:r>
+        <w:rPr>
+          <w:b/>
+          <w:sz w:val="20"/>
+          <w:szCs w:val="20"/>
+        </w:rPr>
+        <w:t xml:space="preserve"> strength, </w:t>
+      </w:r>
+      <w:proofErr w:type="spellStart"/>
+      <w:r>
+        <w:rPr>
+          <w:b/>
+          <w:sz w:val="20"/>
+          <w:szCs w:val="20"/>
+        </w:rPr>
+        <w:t>shared_ptr</w:t>
+      </w:r>
+      <w:proofErr w:type="spellEnd"/>
+      <w:r>
+        <w:rPr>
+          <w:b/>
+          <w:sz w:val="20"/>
+          <w:szCs w:val="20"/>
+        </w:rPr>
+        <w:t>&lt;</w:t>
+      </w:r>
+      <w:proofErr w:type="spellStart"/>
+      <w:r>
+        <w:rPr>
+          <w:b/>
+          <w:sz w:val="20"/>
+          <w:szCs w:val="20"/>
+        </w:rPr>
+        <w:t>Witch_doctor</w:t>
+      </w:r>
+      <w:proofErr w:type="spellEnd"/>
+      <w:r>
+        <w:rPr>
+          <w:b/>
+          <w:sz w:val="20"/>
+          <w:szCs w:val="20"/>
+        </w:rPr>
+        <w:t>&gt;)</w:t>
+      </w:r>
+      <w:r>
+        <w:rPr>
+          <w:sz w:val="20"/>
+          <w:szCs w:val="20"/>
+        </w:rPr>
+        <w:t xml:space="preserve">. All these three functions </w:t>
+      </w:r>
+      <w:r>
+        <w:rPr>
+          <w:sz w:val="20"/>
+          <w:szCs w:val="20"/>
+        </w:rPr>
+        <w:t>have default implementations in the Agent class (</w:t>
+      </w:r>
+      <w:proofErr w:type="spellStart"/>
+      <w:r>
+        <w:rPr>
+          <w:sz w:val="20"/>
+          <w:szCs w:val="20"/>
+        </w:rPr>
+        <w:t>lose_</w:t>
+      </w:r>
+      <w:proofErr w:type="gramStart"/>
+      <w:r>
+        <w:rPr>
+          <w:sz w:val="20"/>
+          <w:szCs w:val="20"/>
+        </w:rPr>
+        <w:t>health</w:t>
+      </w:r>
+      <w:proofErr w:type="spellEnd"/>
+      <w:r>
+        <w:rPr>
+          <w:sz w:val="20"/>
+          <w:szCs w:val="20"/>
+        </w:rPr>
+        <w:t>(</w:t>
+      </w:r>
+      <w:proofErr w:type="gramEnd"/>
+      <w:r>
+        <w:rPr>
+          <w:sz w:val="20"/>
+          <w:szCs w:val="20"/>
+        </w:rPr>
+        <w:t xml:space="preserve">) when attacked) so that non-warrior agents (such as Peasant) can simply inherit from the Agent class without providing any implementation. The original </w:t>
+      </w:r>
+      <w:r>
+        <w:rPr>
+          <w:sz w:val="20"/>
+          <w:szCs w:val="20"/>
+        </w:rPr>
+        <w:t>function</w:t>
+      </w:r>
+      <w:r>
+        <w:rPr>
+          <w:sz w:val="20"/>
+          <w:szCs w:val="20"/>
+        </w:rPr>
+        <w:t xml:space="preserve">, </w:t>
+      </w:r>
+      <w:r>
+        <w:rPr>
+          <w:b/>
+          <w:sz w:val="20"/>
+          <w:szCs w:val="20"/>
+        </w:rPr>
+        <w:t xml:space="preserve">virtual void </w:t>
+      </w:r>
+      <w:proofErr w:type="spellStart"/>
+      <w:r>
+        <w:rPr>
+          <w:b/>
+          <w:sz w:val="20"/>
+          <w:szCs w:val="20"/>
+        </w:rPr>
+        <w:t>take_hit</w:t>
+      </w:r>
+      <w:proofErr w:type="spellEnd"/>
+      <w:r>
+        <w:rPr>
+          <w:b/>
+          <w:sz w:val="20"/>
+          <w:szCs w:val="20"/>
+        </w:rPr>
+        <w:t>(</w:t>
+      </w:r>
+      <w:proofErr w:type="spellStart"/>
+      <w:r>
+        <w:rPr>
+          <w:b/>
+          <w:sz w:val="20"/>
+          <w:szCs w:val="20"/>
+        </w:rPr>
+        <w:t>int</w:t>
+      </w:r>
+      <w:proofErr w:type="spellEnd"/>
+      <w:r>
+        <w:rPr>
+          <w:b/>
+          <w:sz w:val="20"/>
+          <w:szCs w:val="20"/>
+        </w:rPr>
+        <w:t xml:space="preserve">, </w:t>
+      </w:r>
+      <w:proofErr w:type="spellStart"/>
+      <w:r>
+        <w:rPr>
+          <w:b/>
+          <w:sz w:val="20"/>
+          <w:szCs w:val="20"/>
+        </w:rPr>
+        <w:t>shared_ptr</w:t>
+      </w:r>
+      <w:proofErr w:type="spellEnd"/>
+      <w:r>
+        <w:rPr>
+          <w:b/>
+          <w:sz w:val="20"/>
+          <w:szCs w:val="20"/>
+        </w:rPr>
+        <w:t>&lt;Agent&gt;)</w:t>
+      </w:r>
+      <w:r>
+        <w:rPr>
+          <w:sz w:val="20"/>
+          <w:szCs w:val="20"/>
+        </w:rPr>
+        <w:t xml:space="preserve"> is deleted because the type of the second argument of </w:t>
+      </w:r>
+      <w:proofErr w:type="spellStart"/>
+      <w:r>
+        <w:rPr>
+          <w:sz w:val="20"/>
+          <w:szCs w:val="20"/>
+        </w:rPr>
+        <w:t>take_hit</w:t>
+      </w:r>
+      <w:proofErr w:type="spellEnd"/>
+      <w:r>
+        <w:rPr>
+          <w:sz w:val="20"/>
+          <w:szCs w:val="20"/>
+        </w:rPr>
+        <w:t xml:space="preserve"> will always be the precise derived </w:t>
+      </w:r>
+      <w:r>
+        <w:rPr>
+          <w:sz w:val="20"/>
+          <w:szCs w:val="20"/>
+        </w:rPr>
+        <w:t>type</w:t>
+      </w:r>
+      <w:r>
+        <w:rPr>
+          <w:sz w:val="20"/>
+          <w:szCs w:val="20"/>
+        </w:rPr>
+        <w:t xml:space="preserve"> and never a general </w:t>
+      </w:r>
+      <w:r>
+        <w:rPr>
+          <w:sz w:val="20"/>
+          <w:szCs w:val="20"/>
+        </w:rPr>
+        <w:t>Agent</w:t>
+      </w:r>
+      <w:r>
+        <w:rPr>
+          <w:sz w:val="20"/>
+          <w:szCs w:val="20"/>
+        </w:rPr>
+        <w:t xml:space="preserve"> (as were in Project 4 and 5). Thus this function will never be called due to the presence of the more specific </w:t>
+      </w:r>
+      <w:proofErr w:type="spellStart"/>
+      <w:r>
+        <w:rPr>
+          <w:sz w:val="20"/>
+          <w:szCs w:val="20"/>
+        </w:rPr>
+        <w:t>take_</w:t>
+      </w:r>
+      <w:proofErr w:type="gramStart"/>
+      <w:r>
+        <w:rPr>
+          <w:sz w:val="20"/>
+          <w:szCs w:val="20"/>
+        </w:rPr>
+        <w:t>hit</w:t>
+      </w:r>
+      <w:proofErr w:type="spellEnd"/>
+      <w:r>
+        <w:rPr>
+          <w:sz w:val="20"/>
+          <w:szCs w:val="20"/>
+        </w:rPr>
+        <w:t>(</w:t>
+      </w:r>
+      <w:proofErr w:type="gramEnd"/>
+      <w:r>
+        <w:rPr>
+          <w:sz w:val="20"/>
+          <w:szCs w:val="20"/>
+        </w:rPr>
+        <w:t>)</w:t>
+      </w:r>
+      <w:r>
+        <w:rPr>
+          <w:sz w:val="20"/>
+          <w:szCs w:val="20"/>
+        </w:rPr>
+        <w:t xml:space="preserve"> functions.</w:t>
+      </w:r>
+      <w:r>
+        <w:rPr>
+          <w:sz w:val="20"/>
+          <w:szCs w:val="20"/>
+        </w:rPr>
+        <w:t xml:space="preserve"> </w:t>
+      </w:r>
+      <w:r>
+        <w:rPr>
+          <w:sz w:val="20"/>
+          <w:szCs w:val="20"/>
+        </w:rPr>
+        <w:t>Each derived class of Warrior override</w:t>
+      </w:r>
+      <w:r>
+        <w:rPr>
+          <w:sz w:val="20"/>
+          <w:szCs w:val="20"/>
+        </w:rPr>
+        <w:t>s</w:t>
+      </w:r>
+      <w:r>
+        <w:rPr>
+          <w:sz w:val="20"/>
+          <w:szCs w:val="20"/>
+        </w:rPr>
+        <w:t xml:space="preserve"> these three functions to provide specific behaviors when attacked.</w:t>
+      </w:r>
+    </w:p>
+    <w:p>
+      <w:pPr>
+        <w:rPr>
+          <w:sz w:val="20"/>
+          <w:szCs w:val="20"/>
+        </w:rPr>
+      </w:pPr>
+      <w:r>
+        <w:rPr>
+          <w:sz w:val="20"/>
+          <w:szCs w:val="20"/>
+        </w:rPr>
+        <w:t>We used the “Combination of virtual functions and overloaded functions”</w:t>
+      </w:r>
+      <w:r>
+        <w:rPr>
+          <w:sz w:val="20"/>
+          <w:szCs w:val="20"/>
+        </w:rPr>
+        <w:t xml:space="preserve"> method</w:t>
+      </w:r>
+      <w:r>
+        <w:rPr>
+          <w:sz w:val="20"/>
+          <w:szCs w:val="20"/>
+        </w:rPr>
+        <w:t xml:space="preserve"> to </w:t>
+      </w:r>
+      <w:r>
+        <w:rPr>
+          <w:sz w:val="20"/>
+          <w:szCs w:val="20"/>
+        </w:rPr>
+        <w:t xml:space="preserve">solve the </w:t>
+      </w:r>
+      <w:r>
+        <w:rPr>
+          <w:sz w:val="20"/>
+          <w:szCs w:val="20"/>
+        </w:rPr>
+        <w:t>double dispatch</w:t>
+      </w:r>
+      <w:r>
+        <w:rPr>
+          <w:sz w:val="20"/>
+          <w:szCs w:val="20"/>
+        </w:rPr>
+        <w:t xml:space="preserve"> problem</w:t>
+      </w:r>
+      <w:r>
+        <w:rPr>
+          <w:sz w:val="20"/>
+          <w:szCs w:val="20"/>
+        </w:rPr>
+        <w:t xml:space="preserve">. </w:t>
+      </w:r>
+      <w:r>
+        <w:rPr>
+          <w:sz w:val="20"/>
+          <w:szCs w:val="20"/>
+        </w:rPr>
+        <w:t>Since attacking</w:t>
+      </w:r>
+      <w:r>
+        <w:rPr>
+          <w:sz w:val="20"/>
+          <w:szCs w:val="20"/>
+        </w:rPr>
+        <w:t xml:space="preserve"> is a single-directional behavior (as opposed to intersecting as presented in the lecture notes, which is a mutual), </w:t>
+      </w:r>
+      <w:r>
+        <w:rPr>
+          <w:sz w:val="20"/>
+          <w:szCs w:val="20"/>
+        </w:rPr>
+        <w:t>a</w:t>
+      </w:r>
+      <w:r>
+        <w:rPr>
+          <w:sz w:val="20"/>
+          <w:szCs w:val="20"/>
+        </w:rPr>
+        <w:t>lthough all clas</w:t>
+      </w:r>
+      <w:r>
+        <w:rPr>
+          <w:sz w:val="20"/>
+          <w:szCs w:val="20"/>
+        </w:rPr>
+        <w:t xml:space="preserve">ses are in the same hierarchy, </w:t>
+      </w:r>
+      <w:r>
+        <w:rPr>
+          <w:sz w:val="20"/>
+          <w:szCs w:val="20"/>
+        </w:rPr>
+        <w:t>the resulted code looks more like</w:t>
+      </w:r>
+      <w:r>
+        <w:rPr>
+          <w:sz w:val="20"/>
+          <w:szCs w:val="20"/>
+        </w:rPr>
+        <w:t xml:space="preserve"> the one for classes in different hierarchies. </w:t>
+      </w:r>
+      <w:r>
+        <w:rPr>
+          <w:sz w:val="20"/>
+          <w:szCs w:val="20"/>
+        </w:rPr>
+        <w:t xml:space="preserve">This works as the follows: suppose we have two warriors W1 and W2, and W1 is attacking W2, then in the update </w:t>
+      </w:r>
+      <w:r>
+        <w:rPr>
+          <w:sz w:val="20"/>
+          <w:szCs w:val="20"/>
+        </w:rPr>
+        <w:t>function</w:t>
+      </w:r>
+      <w:r>
+        <w:rPr>
+          <w:sz w:val="20"/>
+          <w:szCs w:val="20"/>
+        </w:rPr>
+        <w:t xml:space="preserve"> of W1, the </w:t>
+      </w:r>
+      <w:proofErr w:type="spellStart"/>
+      <w:r>
+        <w:rPr>
+          <w:sz w:val="20"/>
+          <w:szCs w:val="20"/>
+        </w:rPr>
+        <w:t>take_</w:t>
+      </w:r>
+      <w:proofErr w:type="gramStart"/>
+      <w:r>
+        <w:rPr>
+          <w:sz w:val="20"/>
+          <w:szCs w:val="20"/>
+        </w:rPr>
+        <w:t>hit</w:t>
+      </w:r>
+      <w:proofErr w:type="spellEnd"/>
+      <w:r>
+        <w:rPr>
+          <w:sz w:val="20"/>
+          <w:szCs w:val="20"/>
+        </w:rPr>
+        <w:t>(</w:t>
+      </w:r>
+      <w:proofErr w:type="gramEnd"/>
+      <w:r>
+        <w:rPr>
+          <w:sz w:val="20"/>
+          <w:szCs w:val="20"/>
+        </w:rPr>
+        <w:t xml:space="preserve">) </w:t>
+      </w:r>
+      <w:r>
+        <w:rPr>
+          <w:sz w:val="20"/>
+          <w:szCs w:val="20"/>
+        </w:rPr>
+        <w:t>function</w:t>
+      </w:r>
+      <w:r>
+        <w:rPr>
+          <w:sz w:val="20"/>
+          <w:szCs w:val="20"/>
+        </w:rPr>
+        <w:t xml:space="preserve"> of W2</w:t>
+      </w:r>
+      <w:r>
+        <w:rPr>
+          <w:sz w:val="20"/>
+          <w:szCs w:val="20"/>
+        </w:rPr>
+        <w:t xml:space="preserve"> will be called</w:t>
+      </w:r>
+      <w:r>
+        <w:rPr>
+          <w:sz w:val="20"/>
+          <w:szCs w:val="20"/>
+        </w:rPr>
+        <w:t>, and</w:t>
+      </w:r>
+      <w:r>
+        <w:rPr>
+          <w:sz w:val="20"/>
+          <w:szCs w:val="20"/>
+        </w:rPr>
+        <w:t xml:space="preserve"> W1 will pass</w:t>
+      </w:r>
+      <w:r>
+        <w:rPr>
+          <w:sz w:val="20"/>
+          <w:szCs w:val="20"/>
+        </w:rPr>
+        <w:t xml:space="preserve"> itself as the attacker pointer. </w:t>
+      </w:r>
+      <w:r>
+        <w:rPr>
+          <w:sz w:val="20"/>
+          <w:szCs w:val="20"/>
+        </w:rPr>
+        <w:t xml:space="preserve">As you will see in the UML sequence diagram, </w:t>
+      </w:r>
+      <w:r>
+        <w:rPr>
+          <w:sz w:val="20"/>
+          <w:szCs w:val="20"/>
+        </w:rPr>
+        <w:t xml:space="preserve">once W2’s </w:t>
+      </w:r>
+      <w:proofErr w:type="spellStart"/>
+      <w:r>
+        <w:rPr>
+          <w:sz w:val="20"/>
+          <w:szCs w:val="20"/>
+        </w:rPr>
+        <w:t>take_</w:t>
+      </w:r>
+      <w:proofErr w:type="gramStart"/>
+      <w:r>
+        <w:rPr>
+          <w:sz w:val="20"/>
+          <w:szCs w:val="20"/>
+        </w:rPr>
+        <w:t>hit</w:t>
+      </w:r>
+      <w:proofErr w:type="spellEnd"/>
+      <w:r>
+        <w:rPr>
+          <w:sz w:val="20"/>
+          <w:szCs w:val="20"/>
+        </w:rPr>
+        <w:t>(</w:t>
+      </w:r>
+      <w:proofErr w:type="gramEnd"/>
+      <w:r>
+        <w:rPr>
+          <w:sz w:val="20"/>
+          <w:szCs w:val="20"/>
+        </w:rPr>
+        <w:t>)</w:t>
+      </w:r>
+      <w:r>
+        <w:rPr>
+          <w:sz w:val="20"/>
+          <w:szCs w:val="20"/>
+        </w:rPr>
+        <w:t xml:space="preserve"> function is called, it will do a se</w:t>
+      </w:r>
+      <w:r>
+        <w:rPr>
+          <w:sz w:val="20"/>
+          <w:szCs w:val="20"/>
+        </w:rPr>
+        <w:t>ries of function call</w:t>
+      </w:r>
+      <w:r>
+        <w:rPr>
+          <w:sz w:val="20"/>
+          <w:szCs w:val="20"/>
+        </w:rPr>
+        <w:t xml:space="preserve">s on </w:t>
+      </w:r>
+      <w:r>
+        <w:rPr>
+          <w:sz w:val="20"/>
+          <w:szCs w:val="20"/>
+        </w:rPr>
+        <w:t>it</w:t>
+      </w:r>
+      <w:r>
+        <w:rPr>
+          <w:sz w:val="20"/>
+          <w:szCs w:val="20"/>
+        </w:rPr>
+        <w:t>s</w:t>
+      </w:r>
+      <w:r>
+        <w:rPr>
+          <w:sz w:val="20"/>
+          <w:szCs w:val="20"/>
+        </w:rPr>
+        <w:t xml:space="preserve"> own, or on the Model (described below), or on </w:t>
+      </w:r>
+      <w:r>
+        <w:rPr>
+          <w:sz w:val="20"/>
+          <w:szCs w:val="20"/>
+        </w:rPr>
+        <w:t>its</w:t>
+      </w:r>
+      <w:r>
+        <w:rPr>
+          <w:sz w:val="20"/>
+          <w:szCs w:val="20"/>
+        </w:rPr>
+        <w:t xml:space="preserve"> attacker, to decide what should be done next. W1 will then keep checking if W2 is alive in the next </w:t>
+      </w:r>
+      <w:proofErr w:type="gramStart"/>
+      <w:r>
+        <w:rPr>
+          <w:sz w:val="20"/>
+          <w:szCs w:val="20"/>
+        </w:rPr>
+        <w:t>update(</w:t>
+      </w:r>
+      <w:proofErr w:type="gramEnd"/>
+      <w:r>
+        <w:rPr>
+          <w:sz w:val="20"/>
+          <w:szCs w:val="20"/>
+        </w:rPr>
+        <w:t xml:space="preserve">) call </w:t>
+      </w:r>
+      <w:r>
+        <w:rPr>
+          <w:sz w:val="20"/>
+          <w:szCs w:val="20"/>
+        </w:rPr>
+        <w:t>and repeat the procedure above.</w:t>
+      </w:r>
+    </w:p>
+    <w:p>
+      <w:pPr>
+        <w:rPr>
+          <w:sz w:val="20"/>
+          <w:szCs w:val="20"/>
+        </w:rPr>
+      </w:pPr>
+      <w:r>
+        <w:rPr>
+          <w:sz w:val="20"/>
+          <w:szCs w:val="20"/>
+        </w:rPr>
+        <w:t xml:space="preserve">Different from the raw </w:t>
+      </w:r>
+      <w:r>
+        <w:rPr>
+          <w:b/>
+          <w:sz w:val="20"/>
+          <w:szCs w:val="20"/>
+        </w:rPr>
+        <w:t>this</w:t>
+      </w:r>
+      <w:r>
+        <w:rPr>
+          <w:sz w:val="20"/>
+          <w:szCs w:val="20"/>
+        </w:rPr>
+        <w:t xml:space="preserve"> pointer, since it is the Agent class </w:t>
+      </w:r>
+      <w:r>
+        <w:rPr>
+          <w:sz w:val="20"/>
+          <w:szCs w:val="20"/>
+        </w:rPr>
+        <w:t xml:space="preserve">that </w:t>
+      </w:r>
+      <w:r>
+        <w:rPr>
+          <w:sz w:val="20"/>
+          <w:szCs w:val="20"/>
+        </w:rPr>
+        <w:t xml:space="preserve">inherits from </w:t>
+      </w:r>
+      <w:proofErr w:type="spellStart"/>
+      <w:r>
+        <w:rPr>
+          <w:sz w:val="20"/>
+          <w:szCs w:val="20"/>
+        </w:rPr>
+        <w:t>enable_shared_from_this</w:t>
+      </w:r>
+      <w:proofErr w:type="spellEnd"/>
+      <w:r>
+        <w:rPr>
+          <w:sz w:val="20"/>
+          <w:szCs w:val="20"/>
+        </w:rPr>
+        <w:t xml:space="preserve">&lt;&gt; class, if we call </w:t>
+      </w:r>
+      <w:proofErr w:type="spellStart"/>
+      <w:r>
+        <w:rPr>
+          <w:sz w:val="20"/>
+          <w:szCs w:val="20"/>
+        </w:rPr>
+        <w:t>shared_from_</w:t>
+      </w:r>
+      <w:proofErr w:type="gramStart"/>
+      <w:r>
+        <w:rPr>
+          <w:sz w:val="20"/>
+          <w:szCs w:val="20"/>
+        </w:rPr>
+        <w:t>this</w:t>
+      </w:r>
+      <w:proofErr w:type="spellEnd"/>
+      <w:r>
+        <w:rPr>
+          <w:sz w:val="20"/>
+          <w:szCs w:val="20"/>
+        </w:rPr>
+        <w:t>(</w:t>
+      </w:r>
+      <w:proofErr w:type="gramEnd"/>
+      <w:r>
+        <w:rPr>
+          <w:sz w:val="20"/>
+          <w:szCs w:val="20"/>
+        </w:rPr>
+        <w:t xml:space="preserve">) from any of its subclasses, we will get </w:t>
+      </w:r>
+      <w:r>
+        <w:rPr>
+          <w:sz w:val="20"/>
+          <w:szCs w:val="20"/>
+        </w:rPr>
+        <w:t xml:space="preserve">a </w:t>
+      </w:r>
+      <w:proofErr w:type="spellStart"/>
+      <w:r>
+        <w:rPr>
+          <w:sz w:val="20"/>
+          <w:szCs w:val="20"/>
+        </w:rPr>
+        <w:t>shared_ptr</w:t>
+      </w:r>
+      <w:proofErr w:type="spellEnd"/>
+      <w:r>
+        <w:rPr>
+          <w:sz w:val="20"/>
+          <w:szCs w:val="20"/>
+        </w:rPr>
+        <w:t xml:space="preserve">&lt;Agent&gt; instead of a </w:t>
+      </w:r>
+      <w:proofErr w:type="spellStart"/>
+      <w:r>
+        <w:rPr>
+          <w:sz w:val="20"/>
+          <w:szCs w:val="20"/>
+        </w:rPr>
+        <w:t>shread_</w:t>
+      </w:r>
+      <w:r>
+        <w:rPr>
+          <w:sz w:val="20"/>
+          <w:szCs w:val="20"/>
+        </w:rPr>
+        <w:t>ptr</w:t>
+      </w:r>
+      <w:proofErr w:type="spellEnd"/>
+      <w:r>
+        <w:rPr>
+          <w:sz w:val="20"/>
+          <w:szCs w:val="20"/>
+        </w:rPr>
+        <w:t xml:space="preserve"> of its derived type. For example, even though we call </w:t>
+      </w:r>
+      <w:proofErr w:type="spellStart"/>
+      <w:r>
+        <w:rPr>
+          <w:sz w:val="20"/>
+          <w:szCs w:val="20"/>
+        </w:rPr>
+        <w:t>shared_from_</w:t>
+      </w:r>
+      <w:proofErr w:type="gramStart"/>
+      <w:r>
+        <w:rPr>
+          <w:sz w:val="20"/>
+          <w:szCs w:val="20"/>
+        </w:rPr>
+        <w:t>this</w:t>
+      </w:r>
+      <w:proofErr w:type="spellEnd"/>
+      <w:r>
+        <w:rPr>
+          <w:sz w:val="20"/>
+          <w:szCs w:val="20"/>
+        </w:rPr>
+        <w:t>(</w:t>
+      </w:r>
+      <w:proofErr w:type="gramEnd"/>
+      <w:r>
+        <w:rPr>
+          <w:sz w:val="20"/>
+          <w:szCs w:val="20"/>
+        </w:rPr>
+        <w:t xml:space="preserve">) inside an Archer class, we will get a </w:t>
+      </w:r>
+      <w:proofErr w:type="spellStart"/>
+      <w:r>
+        <w:rPr>
+          <w:sz w:val="20"/>
+          <w:szCs w:val="20"/>
+        </w:rPr>
+        <w:t>shared_ptr</w:t>
+      </w:r>
+      <w:proofErr w:type="spellEnd"/>
+      <w:r>
+        <w:rPr>
+          <w:sz w:val="20"/>
+          <w:szCs w:val="20"/>
+        </w:rPr>
+        <w:t xml:space="preserve">&lt;Agent&gt; instead of a </w:t>
+      </w:r>
+      <w:proofErr w:type="spellStart"/>
+      <w:r>
+        <w:rPr>
+          <w:sz w:val="20"/>
+          <w:szCs w:val="20"/>
+        </w:rPr>
+        <w:t>shared_ptr</w:t>
+      </w:r>
+      <w:proofErr w:type="spellEnd"/>
+      <w:r>
+        <w:rPr>
+          <w:sz w:val="20"/>
+          <w:szCs w:val="20"/>
+        </w:rPr>
+        <w:t xml:space="preserve">&lt;Archer&gt;. But in order to call the correct function we need the exact type of the attacker, and here is where the “Template </w:t>
+      </w:r>
+      <w:r>
+        <w:rPr>
+          <w:sz w:val="20"/>
+          <w:szCs w:val="20"/>
+        </w:rPr>
+        <w:t>Method</w:t>
+      </w:r>
+      <w:bookmarkStart w:id="0" w:name="_GoBack"/>
+      <w:bookmarkEnd w:id="0"/>
+      <w:r>
+        <w:rPr>
+          <w:sz w:val="20"/>
+          <w:szCs w:val="20"/>
+        </w:rPr>
+        <w:t>” pattern comes into play. In the Warrior::</w:t>
+      </w:r>
+      <w:proofErr w:type="gramStart"/>
+      <w:r>
+        <w:rPr>
+          <w:sz w:val="20"/>
+          <w:szCs w:val="20"/>
+        </w:rPr>
+        <w:t>update(</w:t>
+      </w:r>
+      <w:proofErr w:type="gramEnd"/>
+      <w:r>
+        <w:rPr>
+          <w:sz w:val="20"/>
+          <w:szCs w:val="20"/>
+        </w:rPr>
+        <w:t xml:space="preserve">) code in Project 5, we called </w:t>
+      </w:r>
+      <w:proofErr w:type="spellStart"/>
+      <w:r>
+        <w:rPr>
+          <w:sz w:val="20"/>
+          <w:szCs w:val="20"/>
+        </w:rPr>
+        <w:t>take_hit</w:t>
+      </w:r>
+      <w:proofErr w:type="spellEnd"/>
+      <w:r>
+        <w:rPr>
+          <w:sz w:val="20"/>
+          <w:szCs w:val="20"/>
+        </w:rPr>
+        <w:t>(</w:t>
+      </w:r>
+      <w:proofErr w:type="spellStart"/>
+      <w:r>
+        <w:rPr>
+          <w:sz w:val="20"/>
+          <w:szCs w:val="20"/>
+        </w:rPr>
+        <w:t>int</w:t>
+      </w:r>
+      <w:proofErr w:type="spellEnd"/>
+      <w:r>
+        <w:rPr>
+          <w:sz w:val="20"/>
+          <w:szCs w:val="20"/>
+        </w:rPr>
+        <w:t xml:space="preserve">, </w:t>
+      </w:r>
+      <w:proofErr w:type="spellStart"/>
+      <w:r>
+        <w:rPr>
+          <w:sz w:val="20"/>
+          <w:szCs w:val="20"/>
+        </w:rPr>
+        <w:t>shared_ptr</w:t>
+      </w:r>
+      <w:proofErr w:type="spellEnd"/>
+      <w:r>
+        <w:rPr>
+          <w:sz w:val="20"/>
+          <w:szCs w:val="20"/>
+        </w:rPr>
+        <w:t>&lt;Agent&gt;) direct</w:t>
+      </w:r>
+      <w:r>
+        <w:rPr>
+          <w:sz w:val="20"/>
+          <w:szCs w:val="20"/>
+        </w:rPr>
+        <w:t>ly. But in Project 6, we wrap</w:t>
+      </w:r>
+      <w:r>
+        <w:rPr>
+          <w:sz w:val="20"/>
+          <w:szCs w:val="20"/>
+        </w:rPr>
+        <w:t xml:space="preserve"> this</w:t>
+      </w:r>
+      <w:r>
+        <w:rPr>
+          <w:sz w:val="20"/>
+          <w:szCs w:val="20"/>
+        </w:rPr>
+        <w:t xml:space="preserve"> function</w:t>
+      </w:r>
+      <w:r>
+        <w:rPr>
+          <w:sz w:val="20"/>
+          <w:szCs w:val="20"/>
+        </w:rPr>
+        <w:t xml:space="preserve"> around using a virtual function called </w:t>
+      </w:r>
+      <w:proofErr w:type="spellStart"/>
+      <w:r>
+        <w:rPr>
+          <w:sz w:val="20"/>
+          <w:szCs w:val="20"/>
+        </w:rPr>
+        <w:t>dispatch_</w:t>
+      </w:r>
+      <w:proofErr w:type="gramStart"/>
+      <w:r>
+        <w:rPr>
+          <w:sz w:val="20"/>
+          <w:szCs w:val="20"/>
+        </w:rPr>
+        <w:t>hit</w:t>
+      </w:r>
+      <w:proofErr w:type="spellEnd"/>
+      <w:r>
+        <w:rPr>
+          <w:sz w:val="20"/>
+          <w:szCs w:val="20"/>
+        </w:rPr>
+        <w:t>(</w:t>
+      </w:r>
+      <w:proofErr w:type="gramEnd"/>
+      <w:r>
+        <w:rPr>
+          <w:sz w:val="20"/>
+          <w:szCs w:val="20"/>
+        </w:rPr>
+        <w:t xml:space="preserve">). This </w:t>
+      </w:r>
+      <w:r>
+        <w:rPr>
+          <w:sz w:val="20"/>
+          <w:szCs w:val="20"/>
+        </w:rPr>
+        <w:t>function</w:t>
+      </w:r>
+      <w:r>
+        <w:rPr>
+          <w:sz w:val="20"/>
+          <w:szCs w:val="20"/>
+        </w:rPr>
+        <w:t xml:space="preserve"> is pure virtual in Warrior class, and </w:t>
+      </w:r>
+      <w:r>
+        <w:rPr>
+          <w:sz w:val="20"/>
+          <w:szCs w:val="20"/>
+        </w:rPr>
+        <w:t>is overridden by the derived classed of Warrior</w:t>
+      </w:r>
+      <w:r>
+        <w:rPr>
+          <w:sz w:val="20"/>
+          <w:szCs w:val="20"/>
+        </w:rPr>
+        <w:t xml:space="preserve">. So if this </w:t>
+      </w:r>
+      <w:r>
+        <w:rPr>
+          <w:sz w:val="20"/>
+          <w:szCs w:val="20"/>
+        </w:rPr>
+        <w:t>function</w:t>
+      </w:r>
+      <w:r>
+        <w:rPr>
+          <w:sz w:val="20"/>
+          <w:szCs w:val="20"/>
+        </w:rPr>
+        <w:t xml:space="preserve"> is called on an Archer object, it will be resolved to the Archer’s version of </w:t>
+      </w:r>
+      <w:proofErr w:type="spellStart"/>
+      <w:r>
+        <w:rPr>
+          <w:sz w:val="20"/>
+          <w:szCs w:val="20"/>
+        </w:rPr>
+        <w:t>dispatch_</w:t>
+      </w:r>
+      <w:proofErr w:type="gramStart"/>
+      <w:r>
+        <w:rPr>
+          <w:sz w:val="20"/>
+          <w:szCs w:val="20"/>
+        </w:rPr>
+        <w:t>hit</w:t>
+      </w:r>
+      <w:proofErr w:type="spellEnd"/>
+      <w:r>
+        <w:rPr>
+          <w:sz w:val="20"/>
+          <w:szCs w:val="20"/>
+        </w:rPr>
+        <w:t>(</w:t>
+      </w:r>
+      <w:proofErr w:type="gramEnd"/>
+      <w:r>
+        <w:rPr>
+          <w:sz w:val="20"/>
+          <w:szCs w:val="20"/>
+        </w:rPr>
+        <w:t xml:space="preserve">). </w:t>
+      </w:r>
+    </w:p>
+    <w:p>
+      <w:pPr>
+        <w:rPr>
+          <w:sz w:val="20"/>
+          <w:szCs w:val="20"/>
+        </w:rPr>
+      </w:pPr>
+      <w:r>
+        <w:rPr>
+          <w:sz w:val="20"/>
+          <w:szCs w:val="20"/>
+        </w:rPr>
+        <w:t>In each</w:t>
+      </w:r>
+      <w:r>
+        <w:rPr>
+          <w:sz w:val="20"/>
+          <w:szCs w:val="20"/>
+        </w:rPr>
+        <w:t xml:space="preserve"> of the </w:t>
+      </w:r>
+      <w:proofErr w:type="spellStart"/>
+      <w:r>
+        <w:rPr>
+          <w:sz w:val="20"/>
+          <w:szCs w:val="20"/>
+        </w:rPr>
+        <w:t>dispatch_</w:t>
+      </w:r>
+      <w:proofErr w:type="gramStart"/>
+      <w:r>
+        <w:rPr>
+          <w:sz w:val="20"/>
+          <w:szCs w:val="20"/>
+        </w:rPr>
+        <w:t>hit</w:t>
+      </w:r>
+      <w:proofErr w:type="spellEnd"/>
+      <w:r>
+        <w:rPr>
+          <w:sz w:val="20"/>
+          <w:szCs w:val="20"/>
+        </w:rPr>
+        <w:t>(</w:t>
+      </w:r>
+      <w:proofErr w:type="gramEnd"/>
+      <w:r>
+        <w:rPr>
+          <w:sz w:val="20"/>
+          <w:szCs w:val="20"/>
+        </w:rPr>
+        <w:t>) function</w:t>
+      </w:r>
+      <w:r>
+        <w:rPr>
+          <w:sz w:val="20"/>
+          <w:szCs w:val="20"/>
+        </w:rPr>
+        <w:t xml:space="preserve"> of each leaf class, the attacker will first print out an attack word (such as “Clang!”), and then call </w:t>
+      </w:r>
+      <w:r>
+        <w:rPr>
+          <w:sz w:val="20"/>
+          <w:szCs w:val="20"/>
+        </w:rPr>
+        <w:t xml:space="preserve">target -&gt; </w:t>
+      </w:r>
+      <w:proofErr w:type="spellStart"/>
+      <w:r>
+        <w:rPr>
+          <w:sz w:val="20"/>
+          <w:szCs w:val="20"/>
+        </w:rPr>
+        <w:t>take_hit</w:t>
+      </w:r>
+      <w:proofErr w:type="spellEnd"/>
+      <w:r>
+        <w:rPr>
+          <w:sz w:val="20"/>
+          <w:szCs w:val="20"/>
+        </w:rPr>
+        <w:t>(), passing itself as the second argument</w:t>
+      </w:r>
+      <w:r>
+        <w:rPr>
+          <w:sz w:val="20"/>
+          <w:szCs w:val="20"/>
+        </w:rPr>
+        <w:t>.</w:t>
+      </w:r>
+      <w:r>
+        <w:rPr>
+          <w:sz w:val="20"/>
+          <w:szCs w:val="20"/>
+        </w:rPr>
+        <w:t xml:space="preserve"> Since calling </w:t>
+      </w:r>
+      <w:proofErr w:type="spellStart"/>
+      <w:r>
+        <w:rPr>
+          <w:sz w:val="20"/>
+          <w:szCs w:val="20"/>
+        </w:rPr>
+        <w:t>shared_from_</w:t>
+      </w:r>
+      <w:proofErr w:type="gramStart"/>
+      <w:r>
+        <w:rPr>
+          <w:sz w:val="20"/>
+          <w:szCs w:val="20"/>
+        </w:rPr>
+        <w:t>this</w:t>
+      </w:r>
+      <w:proofErr w:type="spellEnd"/>
+      <w:r>
+        <w:rPr>
+          <w:sz w:val="20"/>
+          <w:szCs w:val="20"/>
+        </w:rPr>
+        <w:t>(</w:t>
+      </w:r>
+      <w:proofErr w:type="gramEnd"/>
+      <w:r>
+        <w:rPr>
+          <w:sz w:val="20"/>
+          <w:szCs w:val="20"/>
+        </w:rPr>
+        <w:t xml:space="preserve">) will always return a pointer of type </w:t>
+      </w:r>
+      <w:proofErr w:type="spellStart"/>
+      <w:r>
+        <w:rPr>
+          <w:sz w:val="20"/>
+          <w:szCs w:val="20"/>
+        </w:rPr>
+        <w:t>shared_ptr</w:t>
+      </w:r>
+      <w:proofErr w:type="spellEnd"/>
+      <w:r>
+        <w:rPr>
+          <w:sz w:val="20"/>
+          <w:szCs w:val="20"/>
+        </w:rPr>
+        <w:t xml:space="preserve">&lt;Agent&gt;, a </w:t>
+      </w:r>
+      <w:proofErr w:type="spellStart"/>
+      <w:r>
+        <w:rPr>
+          <w:sz w:val="20"/>
+          <w:szCs w:val="20"/>
+        </w:rPr>
+        <w:t>static_pointer_cast</w:t>
+      </w:r>
+      <w:proofErr w:type="spellEnd"/>
+      <w:r>
+        <w:rPr>
+          <w:sz w:val="20"/>
+          <w:szCs w:val="20"/>
+        </w:rPr>
+        <w:t xml:space="preserve">() is required to cast the pointer to the exact type of </w:t>
+      </w:r>
+      <w:r>
+        <w:rPr>
+          <w:sz w:val="20"/>
+          <w:szCs w:val="20"/>
+        </w:rPr>
+        <w:t>the attacker</w:t>
+      </w:r>
+      <w:r>
+        <w:rPr>
+          <w:sz w:val="20"/>
+          <w:szCs w:val="20"/>
+        </w:rPr>
+        <w:t xml:space="preserve">. Since we are calling </w:t>
+      </w:r>
+      <w:proofErr w:type="spellStart"/>
+      <w:r>
+        <w:rPr>
+          <w:sz w:val="20"/>
+          <w:szCs w:val="20"/>
+        </w:rPr>
+        <w:t>shared_from_</w:t>
+      </w:r>
+      <w:proofErr w:type="gramStart"/>
+      <w:r>
+        <w:rPr>
+          <w:sz w:val="20"/>
+          <w:szCs w:val="20"/>
+        </w:rPr>
+        <w:t>this</w:t>
+      </w:r>
+      <w:proofErr w:type="spellEnd"/>
+      <w:r>
+        <w:rPr>
+          <w:sz w:val="20"/>
+          <w:szCs w:val="20"/>
+        </w:rPr>
+        <w:t>(</w:t>
+      </w:r>
+      <w:proofErr w:type="gramEnd"/>
+      <w:r>
+        <w:rPr>
+          <w:sz w:val="20"/>
+          <w:szCs w:val="20"/>
+        </w:rPr>
+        <w:t>) in the leaf class, we know exactly that the returned po</w:t>
+      </w:r>
+      <w:r>
+        <w:rPr>
+          <w:sz w:val="20"/>
+          <w:szCs w:val="20"/>
+        </w:rPr>
+        <w:t>inter is of the leaf class type. T</w:t>
+      </w:r>
+      <w:r>
+        <w:rPr>
+          <w:sz w:val="20"/>
+          <w:szCs w:val="20"/>
+        </w:rPr>
+        <w:t xml:space="preserve">hus a </w:t>
+      </w:r>
+      <w:proofErr w:type="spellStart"/>
+      <w:r>
+        <w:rPr>
+          <w:sz w:val="20"/>
+          <w:szCs w:val="20"/>
+        </w:rPr>
+        <w:t>static_cast</w:t>
+      </w:r>
+      <w:proofErr w:type="spellEnd"/>
+      <w:r>
+        <w:rPr>
+          <w:sz w:val="20"/>
+          <w:szCs w:val="20"/>
+        </w:rPr>
+        <w:t xml:space="preserve"> is always correct. Once we get the exact type, the function overloading mechanism will ensure that the correct </w:t>
+      </w:r>
+      <w:proofErr w:type="spellStart"/>
+      <w:r>
+        <w:rPr>
+          <w:sz w:val="20"/>
+          <w:szCs w:val="20"/>
+        </w:rPr>
+        <w:t>take_</w:t>
+      </w:r>
+      <w:proofErr w:type="gramStart"/>
+      <w:r>
+        <w:rPr>
+          <w:sz w:val="20"/>
+          <w:szCs w:val="20"/>
+        </w:rPr>
+        <w:t>hit</w:t>
+      </w:r>
+      <w:proofErr w:type="spellEnd"/>
+      <w:r>
+        <w:rPr>
+          <w:sz w:val="20"/>
+          <w:szCs w:val="20"/>
+        </w:rPr>
+        <w:t>(</w:t>
+      </w:r>
+      <w:proofErr w:type="gramEnd"/>
+      <w:r>
+        <w:rPr>
+          <w:sz w:val="20"/>
+          <w:szCs w:val="20"/>
+        </w:rPr>
+        <w:t xml:space="preserve">) </w:t>
+      </w:r>
+      <w:r>
+        <w:rPr>
+          <w:sz w:val="20"/>
+          <w:szCs w:val="20"/>
+        </w:rPr>
+        <w:t>function</w:t>
+      </w:r>
+      <w:r>
+        <w:rPr>
+          <w:sz w:val="20"/>
+          <w:szCs w:val="20"/>
+        </w:rPr>
+        <w:t xml:space="preserve"> will be called on target’s side, thus the target can react differentially according to what the type of the attacker is.</w:t>
+      </w:r>
+    </w:p>
+    <w:p>
+      <w:pPr>
+        <w:rPr>
+          <w:sz w:val="20"/>
+          <w:szCs w:val="20"/>
+        </w:rPr>
+      </w:pPr>
+      <w:r>
+        <w:rPr>
+          <w:sz w:val="20"/>
+          <w:szCs w:val="20"/>
+        </w:rPr>
+        <w:t>Therefore,</w:t>
+      </w:r>
+      <w:r>
+        <w:rPr>
+          <w:sz w:val="20"/>
+          <w:szCs w:val="20"/>
+        </w:rPr>
+        <w:t xml:space="preserve"> there are two virtual calls under the hood: first is the call on </w:t>
+      </w:r>
+      <w:proofErr w:type="spellStart"/>
+      <w:r>
+        <w:rPr>
+          <w:sz w:val="20"/>
+          <w:szCs w:val="20"/>
+        </w:rPr>
+        <w:t>dispatch_</w:t>
+      </w:r>
+      <w:proofErr w:type="gramStart"/>
+      <w:r>
+        <w:rPr>
+          <w:sz w:val="20"/>
+          <w:szCs w:val="20"/>
+        </w:rPr>
+        <w:t>hit</w:t>
+      </w:r>
+      <w:proofErr w:type="spellEnd"/>
+      <w:r>
+        <w:rPr>
+          <w:sz w:val="20"/>
+          <w:szCs w:val="20"/>
+        </w:rPr>
+        <w:t>(</w:t>
+      </w:r>
+      <w:proofErr w:type="gramEnd"/>
+      <w:r>
+        <w:rPr>
+          <w:sz w:val="20"/>
+          <w:szCs w:val="20"/>
+        </w:rPr>
+        <w:t xml:space="preserve">), which will be resolved to calling the </w:t>
+      </w:r>
+      <w:r>
+        <w:rPr>
+          <w:sz w:val="20"/>
+          <w:szCs w:val="20"/>
+        </w:rPr>
+        <w:t>function</w:t>
+      </w:r>
+      <w:r>
+        <w:rPr>
+          <w:sz w:val="20"/>
+          <w:szCs w:val="20"/>
+        </w:rPr>
+        <w:t xml:space="preserve"> defined in the attacker leaf class. Once we obtain the exact type of the attacker, a second </w:t>
+      </w:r>
+      <w:r>
+        <w:rPr>
+          <w:sz w:val="20"/>
+          <w:szCs w:val="20"/>
+        </w:rPr>
+        <w:lastRenderedPageBreak/>
+        <w:t xml:space="preserve">virtual call on </w:t>
+      </w:r>
+      <w:proofErr w:type="spellStart"/>
+      <w:r>
+        <w:rPr>
+          <w:sz w:val="20"/>
+          <w:szCs w:val="20"/>
+        </w:rPr>
+        <w:t>take_</w:t>
+      </w:r>
+      <w:proofErr w:type="gramStart"/>
+      <w:r>
+        <w:rPr>
+          <w:sz w:val="20"/>
+          <w:szCs w:val="20"/>
+        </w:rPr>
+        <w:t>hit</w:t>
+      </w:r>
+      <w:proofErr w:type="spellEnd"/>
+      <w:r>
+        <w:rPr>
+          <w:sz w:val="20"/>
+          <w:szCs w:val="20"/>
+        </w:rPr>
+        <w:t>(</w:t>
+      </w:r>
+      <w:proofErr w:type="gramEnd"/>
+      <w:r>
+        <w:rPr>
+          <w:sz w:val="20"/>
+          <w:szCs w:val="20"/>
+        </w:rPr>
+        <w:t>) will call the corresponding overloaded function defined in the target leaf class. The dispatch problem is thus solved by two virtual function calls.</w:t>
+      </w:r>
+    </w:p>
+    <w:p>
+      <w:pPr>
+        <w:rPr>
+          <w:b/>
+          <w:sz w:val="20"/>
+          <w:szCs w:val="20"/>
+        </w:rPr>
+      </w:pPr>
+      <w:r>
+        <w:rPr>
+          <w:b/>
+          <w:sz w:val="20"/>
+          <w:szCs w:val="20"/>
+        </w:rPr>
+        <w:t>Model:</w:t>
+      </w:r>
+    </w:p>
+    <w:p>
+      <w:pPr>
+        <w:rPr>
+          <w:sz w:val="20"/>
+          <w:szCs w:val="20"/>
+        </w:rPr>
+      </w:pPr>
+      <w:r>
+        <w:rPr>
+          <w:sz w:val="20"/>
+          <w:szCs w:val="20"/>
+        </w:rPr>
+        <w:t xml:space="preserve">Some modifications to the Model class are made so that new features can be supported. For example, since an Archer will run away to the farthest structure when attacked by a Soldier, it has to query the Model </w:t>
+      </w:r>
+      <w:r>
+        <w:rPr>
+          <w:sz w:val="20"/>
+          <w:szCs w:val="20"/>
+        </w:rPr>
+        <w:t xml:space="preserve">to know where the farthest structure is. Thus a new function, </w:t>
+      </w:r>
+      <w:proofErr w:type="spellStart"/>
+      <w:r>
+        <w:rPr>
+          <w:sz w:val="20"/>
+          <w:szCs w:val="20"/>
+        </w:rPr>
+        <w:t>get_farthest_structure_</w:t>
+      </w:r>
+      <w:proofErr w:type="gramStart"/>
+      <w:r>
+        <w:rPr>
+          <w:sz w:val="20"/>
+          <w:szCs w:val="20"/>
+        </w:rPr>
+        <w:t>ptr</w:t>
+      </w:r>
+      <w:proofErr w:type="spellEnd"/>
+      <w:r>
+        <w:rPr>
+          <w:sz w:val="20"/>
+          <w:szCs w:val="20"/>
+        </w:rPr>
+        <w:t>(</w:t>
+      </w:r>
+      <w:proofErr w:type="gramEnd"/>
+      <w:r>
+        <w:rPr>
+          <w:sz w:val="20"/>
+          <w:szCs w:val="20"/>
+        </w:rPr>
+        <w:t xml:space="preserve">), is implemented to get this information. Since it differs from </w:t>
+      </w:r>
+      <w:proofErr w:type="spellStart"/>
+      <w:r>
+        <w:rPr>
+          <w:sz w:val="20"/>
+          <w:szCs w:val="20"/>
+        </w:rPr>
+        <w:t>get_closest_structure_</w:t>
+      </w:r>
+      <w:proofErr w:type="gramStart"/>
+      <w:r>
+        <w:rPr>
+          <w:sz w:val="20"/>
+          <w:szCs w:val="20"/>
+        </w:rPr>
+        <w:t>ptr</w:t>
+      </w:r>
+      <w:proofErr w:type="spellEnd"/>
+      <w:r>
+        <w:rPr>
+          <w:sz w:val="20"/>
+          <w:szCs w:val="20"/>
+        </w:rPr>
+        <w:t>(</w:t>
+      </w:r>
+      <w:proofErr w:type="gramEnd"/>
+      <w:r>
+        <w:rPr>
+          <w:sz w:val="20"/>
+          <w:szCs w:val="20"/>
+        </w:rPr>
+        <w:t xml:space="preserve">) only in exact place, the code is refactored so that code reuse is maximized. To be more specific, the comparator class is now taken out of </w:t>
+      </w:r>
+      <w:proofErr w:type="spellStart"/>
+      <w:r>
+        <w:rPr>
+          <w:sz w:val="20"/>
+          <w:szCs w:val="20"/>
+        </w:rPr>
+        <w:t>get_closest_structure_</w:t>
+      </w:r>
+      <w:proofErr w:type="gramStart"/>
+      <w:r>
+        <w:rPr>
+          <w:sz w:val="20"/>
+          <w:szCs w:val="20"/>
+        </w:rPr>
+        <w:t>ptr</w:t>
+      </w:r>
+      <w:proofErr w:type="spellEnd"/>
+      <w:r>
+        <w:rPr>
+          <w:sz w:val="20"/>
+          <w:szCs w:val="20"/>
+        </w:rPr>
+        <w:t>(</w:t>
+      </w:r>
+      <w:proofErr w:type="gramEnd"/>
+      <w:r>
+        <w:rPr>
+          <w:sz w:val="20"/>
+          <w:szCs w:val="20"/>
+        </w:rPr>
+        <w:t xml:space="preserve">) and declared in the private section of the Model class. This is done so that both </w:t>
+      </w:r>
+      <w:proofErr w:type="spellStart"/>
+      <w:r>
+        <w:rPr>
+          <w:sz w:val="20"/>
+          <w:szCs w:val="20"/>
+        </w:rPr>
+        <w:t>get_closest_strcture_</w:t>
+      </w:r>
+      <w:proofErr w:type="gramStart"/>
+      <w:r>
+        <w:rPr>
+          <w:sz w:val="20"/>
+          <w:szCs w:val="20"/>
+        </w:rPr>
+        <w:t>ptr</w:t>
+      </w:r>
+      <w:proofErr w:type="spellEnd"/>
+      <w:r>
+        <w:rPr>
+          <w:sz w:val="20"/>
+          <w:szCs w:val="20"/>
+        </w:rPr>
+        <w:t>(</w:t>
+      </w:r>
+      <w:proofErr w:type="gramEnd"/>
+      <w:r>
+        <w:rPr>
+          <w:sz w:val="20"/>
+          <w:szCs w:val="20"/>
+        </w:rPr>
+        <w:t xml:space="preserve">) and </w:t>
+      </w:r>
+      <w:proofErr w:type="spellStart"/>
+      <w:r>
+        <w:rPr>
+          <w:sz w:val="20"/>
+          <w:szCs w:val="20"/>
+        </w:rPr>
+        <w:t>get_farthest_structure_ptr</w:t>
+      </w:r>
+      <w:proofErr w:type="spellEnd"/>
+      <w:r>
+        <w:rPr>
+          <w:sz w:val="20"/>
+          <w:szCs w:val="20"/>
+        </w:rPr>
+        <w:t>() can use it. It is not declared as static in the .</w:t>
+      </w:r>
+      <w:proofErr w:type="spellStart"/>
+      <w:r>
+        <w:rPr>
+          <w:sz w:val="20"/>
+          <w:szCs w:val="20"/>
+        </w:rPr>
+        <w:t>cpp</w:t>
+      </w:r>
+      <w:proofErr w:type="spellEnd"/>
+      <w:r>
+        <w:rPr>
+          <w:sz w:val="20"/>
+          <w:szCs w:val="20"/>
+        </w:rPr>
+        <w:t xml:space="preserve"> file because it utilizes the private type alias defined in Model, which makes the code much cleaner.</w:t>
+      </w:r>
+    </w:p>
+    <w:p>
+      <w:pPr>
+        <w:rPr>
+          <w:sz w:val="20"/>
+          <w:szCs w:val="20"/>
+        </w:rPr>
+      </w:pPr>
+      <w:r>
+        <w:rPr>
+          <w:sz w:val="20"/>
+          <w:szCs w:val="20"/>
+        </w:rPr>
+        <w:t xml:space="preserve">Since Model is involved in the </w:t>
+      </w:r>
+      <w:proofErr w:type="spellStart"/>
+      <w:r>
+        <w:rPr>
+          <w:sz w:val="20"/>
+          <w:szCs w:val="20"/>
+        </w:rPr>
+        <w:t>take_hit</w:t>
+      </w:r>
+      <w:proofErr w:type="spellEnd"/>
+      <w:r>
+        <w:rPr>
+          <w:sz w:val="20"/>
+          <w:szCs w:val="20"/>
+        </w:rPr>
+        <w:t>() behaviors, it is included in some of the UML Sequence Diagrams to indicate that a Warrior will query certain information from Model and react according to the return value.</w:t>
+      </w:r>
     </w:p>
     <w:sectPr>
       <w:pgSz w:w="12240" w:h="15840"/>
@@ -741,4 +2661,16 @@
     </a:ext>
   </a:extLst>
 </a:theme>
+</file>
+
+<file path=customXml/item1.xml><?xml version="1.0" encoding="utf-8"?>
+<b:Sources xmlns:b="http://schemas.openxmlformats.org/officeDocument/2006/bibliography" xmlns="http://schemas.openxmlformats.org/officeDocument/2006/bibliography" SelectedStyle="\APASixthEditionOfficeOnline.xsl" StyleName="APA" Version="6"/>
+</file>
+
+<file path=customXml/itemProps1.xml><?xml version="1.0" encoding="utf-8"?>
+<ds:datastoreItem xmlns:ds="http://schemas.openxmlformats.org/officeDocument/2006/customXml" ds:itemID="{D120540E-2FA9-4C49-AB82-CA7063B84D8E}">
+  <ds:schemaRefs>
+    <ds:schemaRef ds:uri="http://schemas.openxmlformats.org/officeDocument/2006/bibliography"/>
+  </ds:schemaRefs>
+</ds:datastoreItem>
 </file>
</xml_diff>